<commit_message>
HPCDATAMGM-869: Rework NCI HPCDME - Getting Started
Changes based on feedback from second review.  Removed Globus-related prerequisite and Globus token generation step since those are no longer necessary or applicable.
</commit_message>
<xml_diff>
--- a/doc/guides/hpcdme-gs-blkreg-endusr.docx
+++ b/doc/guides/hpcdme-gs-blkreg-endusr.docx
@@ -18,10 +18,8 @@
           <w:sz w:val="40"/>
           <w:szCs w:val="40"/>
         </w:rPr>
-        <w:t>High Performance Com</w:t>
-      </w:r>
-      <w:bookmarkStart w:id="0" w:name="_GoBack"/>
-      <w:bookmarkEnd w:id="0"/>
+        <w:t>High Performance Computing (HPC) Data Management Environment (DME) Getting Started</w:t>
+      </w:r>
       <w:r>
         <w:rPr>
           <w:rFonts w:ascii="Arial" w:hAnsi="Arial" w:cs="Arial"/>
@@ -29,29 +27,29 @@
           <w:sz w:val="40"/>
           <w:szCs w:val="40"/>
         </w:rPr>
-        <w:t>puting (HPC) Data Management Environment (DME) Getting Started</w:t>
-      </w:r>
-      <w:r>
+        <w:t>: Command Line Utilities</w:t>
+      </w:r>
+    </w:p>
+    <w:p>
+      <w:pPr>
+        <w:rPr>
+          <w:rFonts w:ascii="Arial" w:hAnsi="Arial" w:cs="Arial"/>
+          <w:sz w:val="20"/>
+          <w:szCs w:val="24"/>
+        </w:rPr>
+      </w:pPr>
+    </w:p>
+    <w:p>
+      <w:pPr>
         <w:rPr>
           <w:rFonts w:ascii="Arial" w:hAnsi="Arial" w:cs="Arial"/>
           <w:b/>
-          <w:sz w:val="40"/>
-          <w:szCs w:val="40"/>
-        </w:rPr>
-        <w:t>: Command Line Utilities</w:t>
-      </w:r>
-    </w:p>
-    <w:p>
-      <w:pPr>
-        <w:rPr>
-          <w:rFonts w:ascii="Arial" w:hAnsi="Arial" w:cs="Arial"/>
-          <w:sz w:val="20"/>
-          <w:szCs w:val="24"/>
-        </w:rPr>
-      </w:pPr>
-    </w:p>
-    <w:p>
-      <w:pPr>
+          <w:sz w:val="20"/>
+          <w:szCs w:val="24"/>
+          <w:u w:val="single"/>
+        </w:rPr>
+      </w:pPr>
+      <w:r>
         <w:rPr>
           <w:rFonts w:ascii="Arial" w:hAnsi="Arial" w:cs="Arial"/>
           <w:b/>
@@ -59,15 +57,6 @@
           <w:szCs w:val="24"/>
           <w:u w:val="single"/>
         </w:rPr>
-      </w:pPr>
-      <w:r>
-        <w:rPr>
-          <w:rFonts w:ascii="Arial" w:hAnsi="Arial" w:cs="Arial"/>
-          <w:b/>
-          <w:sz w:val="20"/>
-          <w:szCs w:val="24"/>
-          <w:u w:val="single"/>
-        </w:rPr>
         <w:t>Purpose</w:t>
       </w:r>
     </w:p>
@@ -85,7 +74,25 @@
           <w:sz w:val="20"/>
           <w:szCs w:val="24"/>
         </w:rPr>
-        <w:t>This document is intended to serve as a guide for getting started on using the High Performance Computing (HPC) Data Management Environment (DME) for the National Cancer Institute (NCI).</w:t>
+        <w:t xml:space="preserve">This document is intended to serve as a guide for getting started on using the </w:t>
+      </w:r>
+      <w:proofErr w:type="gramStart"/>
+      <w:r>
+        <w:rPr>
+          <w:rFonts w:ascii="Arial" w:hAnsi="Arial" w:cs="Arial"/>
+          <w:sz w:val="20"/>
+          <w:szCs w:val="24"/>
+        </w:rPr>
+        <w:t>High Performance</w:t>
+      </w:r>
+      <w:proofErr w:type="gramEnd"/>
+      <w:r>
+        <w:rPr>
+          <w:rFonts w:ascii="Arial" w:hAnsi="Arial" w:cs="Arial"/>
+          <w:sz w:val="20"/>
+          <w:szCs w:val="24"/>
+        </w:rPr>
+        <w:t xml:space="preserve"> Computing (HPC) Data Management Environment (DME) for the National Cancer Institute (NCI).</w:t>
       </w:r>
       <w:r>
         <w:rPr>
@@ -701,334 +708,6 @@
     </w:p>
     <w:p>
       <w:pPr>
-        <w:pStyle w:val="ListParagraph"/>
-        <w:ind w:left="360"/>
-        <w:rPr>
-          <w:rFonts w:ascii="Arial" w:hAnsi="Arial" w:cs="Arial"/>
-          <w:sz w:val="20"/>
-          <w:szCs w:val="24"/>
-        </w:rPr>
-      </w:pPr>
-    </w:p>
-    <w:p>
-      <w:pPr>
-        <w:pStyle w:val="ListParagraph"/>
-        <w:numPr>
-          <w:ilvl w:val="0"/>
-          <w:numId w:val="1"/>
-        </w:numPr>
-        <w:rPr>
-          <w:rFonts w:ascii="Arial" w:hAnsi="Arial" w:cs="Arial"/>
-          <w:sz w:val="20"/>
-          <w:szCs w:val="24"/>
-        </w:rPr>
-      </w:pPr>
-      <w:r>
-        <w:rPr>
-          <w:rFonts w:ascii="Arial" w:hAnsi="Arial" w:cs="Arial"/>
-          <w:sz w:val="20"/>
-          <w:szCs w:val="24"/>
-        </w:rPr>
-        <w:t xml:space="preserve">If </w:t>
-      </w:r>
-      <w:r>
-        <w:rPr>
-          <w:rFonts w:ascii="Arial" w:hAnsi="Arial" w:cs="Arial"/>
-          <w:sz w:val="20"/>
-          <w:szCs w:val="24"/>
-        </w:rPr>
-        <w:t>it is desired to use</w:t>
-      </w:r>
-      <w:r>
-        <w:rPr>
-          <w:rFonts w:ascii="Arial" w:hAnsi="Arial" w:cs="Arial"/>
-          <w:sz w:val="20"/>
-          <w:szCs w:val="24"/>
-        </w:rPr>
-        <w:t xml:space="preserve"> Globus </w:t>
-      </w:r>
-      <w:r>
-        <w:rPr>
-          <w:rFonts w:ascii="Arial" w:hAnsi="Arial" w:cs="Arial"/>
-          <w:sz w:val="24"/>
-          <w:szCs w:val="24"/>
-        </w:rPr>
-        <w:t>(</w:t>
-      </w:r>
-      <w:hyperlink r:id="rId8" w:history="1">
-        <w:r>
-          <w:rPr>
-            <w:rStyle w:val="Hyperlink"/>
-            <w:rFonts w:ascii="Arial" w:hAnsi="Arial" w:cs="Arial"/>
-            <w:sz w:val="20"/>
-            <w:szCs w:val="24"/>
-          </w:rPr>
-          <w:t>https://www.globus.org/</w:t>
-        </w:r>
-      </w:hyperlink>
-      <w:r>
-        <w:rPr>
-          <w:rFonts w:ascii="Arial" w:hAnsi="Arial" w:cs="Arial"/>
-          <w:sz w:val="24"/>
-          <w:szCs w:val="24"/>
-        </w:rPr>
-        <w:t xml:space="preserve">) </w:t>
-      </w:r>
-      <w:r>
-        <w:rPr>
-          <w:rFonts w:ascii="Arial" w:hAnsi="Arial" w:cs="Arial"/>
-          <w:sz w:val="20"/>
-          <w:szCs w:val="24"/>
-        </w:rPr>
-        <w:t>as source of files to put into DME</w:t>
-      </w:r>
-      <w:r>
-        <w:rPr>
-          <w:rFonts w:ascii="Arial" w:hAnsi="Arial" w:cs="Arial"/>
-          <w:sz w:val="20"/>
-          <w:szCs w:val="24"/>
-        </w:rPr>
-        <w:t xml:space="preserve"> or as destination to get files from DME</w:t>
-      </w:r>
-      <w:r>
-        <w:rPr>
-          <w:rFonts w:ascii="Arial" w:hAnsi="Arial" w:cs="Arial"/>
-          <w:sz w:val="20"/>
-          <w:szCs w:val="24"/>
-        </w:rPr>
-        <w:t xml:space="preserve">, </w:t>
-      </w:r>
-      <w:r>
-        <w:rPr>
-          <w:rFonts w:ascii="Arial" w:hAnsi="Arial" w:cs="Arial"/>
-          <w:sz w:val="20"/>
-          <w:szCs w:val="24"/>
-        </w:rPr>
-        <w:t>a Globus user account</w:t>
-      </w:r>
-      <w:r>
-        <w:rPr>
-          <w:rFonts w:ascii="Arial" w:hAnsi="Arial" w:cs="Arial"/>
-          <w:sz w:val="20"/>
-          <w:szCs w:val="24"/>
-        </w:rPr>
-        <w:t xml:space="preserve"> must be available for your usage</w:t>
-      </w:r>
-      <w:r>
-        <w:rPr>
-          <w:rFonts w:ascii="Arial" w:hAnsi="Arial" w:cs="Arial"/>
-          <w:sz w:val="20"/>
-          <w:szCs w:val="24"/>
-        </w:rPr>
-        <w:t>.</w:t>
-      </w:r>
-      <w:r>
-        <w:rPr>
-          <w:rFonts w:ascii="Arial" w:hAnsi="Arial" w:cs="Arial"/>
-          <w:sz w:val="20"/>
-          <w:szCs w:val="24"/>
-        </w:rPr>
-        <w:t xml:space="preserve">  </w:t>
-      </w:r>
-      <w:r>
-        <w:rPr>
-          <w:rFonts w:ascii="Arial" w:hAnsi="Arial" w:cs="Arial"/>
-          <w:sz w:val="20"/>
-          <w:szCs w:val="24"/>
-        </w:rPr>
-        <w:t xml:space="preserve">Furthermore, there </w:t>
-      </w:r>
-      <w:r>
-        <w:rPr>
-          <w:rFonts w:ascii="Arial" w:hAnsi="Arial" w:cs="Arial"/>
-          <w:sz w:val="20"/>
-          <w:szCs w:val="24"/>
-        </w:rPr>
-        <w:t>must set up a Globus endpoint t</w:t>
-      </w:r>
-      <w:r>
-        <w:rPr>
-          <w:rFonts w:ascii="Arial" w:hAnsi="Arial" w:cs="Arial"/>
-          <w:sz w:val="20"/>
-          <w:szCs w:val="24"/>
-        </w:rPr>
-        <w:t xml:space="preserve">o </w:t>
-      </w:r>
-      <w:r>
-        <w:rPr>
-          <w:rFonts w:ascii="Arial" w:hAnsi="Arial" w:cs="Arial"/>
-          <w:sz w:val="20"/>
-          <w:szCs w:val="24"/>
-        </w:rPr>
-        <w:t xml:space="preserve">which </w:t>
-      </w:r>
-      <w:r>
-        <w:rPr>
-          <w:rFonts w:ascii="Arial" w:hAnsi="Arial" w:cs="Arial"/>
-          <w:sz w:val="20"/>
-          <w:szCs w:val="24"/>
-        </w:rPr>
-        <w:t xml:space="preserve">suitable </w:t>
-      </w:r>
-      <w:r>
-        <w:rPr>
-          <w:rFonts w:ascii="Arial" w:hAnsi="Arial" w:cs="Arial"/>
-          <w:sz w:val="20"/>
-          <w:szCs w:val="24"/>
-        </w:rPr>
-        <w:t xml:space="preserve">permission </w:t>
-      </w:r>
-      <w:r>
-        <w:rPr>
-          <w:rFonts w:ascii="Arial" w:hAnsi="Arial" w:cs="Arial"/>
-          <w:sz w:val="20"/>
-          <w:szCs w:val="24"/>
-        </w:rPr>
-        <w:t xml:space="preserve">has been granted to </w:t>
-      </w:r>
-      <w:r>
-        <w:rPr>
-          <w:rFonts w:ascii="Arial" w:hAnsi="Arial" w:cs="Arial"/>
-          <w:sz w:val="20"/>
-          <w:szCs w:val="24"/>
-        </w:rPr>
-        <w:t>HPC DME Globus service account</w:t>
-      </w:r>
-      <w:r>
-        <w:rPr>
-          <w:rFonts w:ascii="Arial" w:hAnsi="Arial" w:cs="Arial"/>
-          <w:sz w:val="20"/>
-          <w:szCs w:val="24"/>
-        </w:rPr>
-        <w:t xml:space="preserve"> (see below, point </w:t>
-      </w:r>
-      <w:r>
-        <w:rPr>
-          <w:rFonts w:ascii="Arial" w:hAnsi="Arial" w:cs="Arial"/>
-          <w:sz w:val="20"/>
-          <w:szCs w:val="24"/>
-        </w:rPr>
-        <w:t>a</w:t>
-      </w:r>
-      <w:r>
-        <w:rPr>
-          <w:rFonts w:ascii="Arial" w:hAnsi="Arial" w:cs="Arial"/>
-          <w:sz w:val="20"/>
-          <w:szCs w:val="24"/>
-        </w:rPr>
-        <w:t>)</w:t>
-      </w:r>
-      <w:r>
-        <w:rPr>
-          <w:rFonts w:ascii="Arial" w:hAnsi="Arial" w:cs="Arial"/>
-          <w:sz w:val="20"/>
-          <w:szCs w:val="24"/>
-        </w:rPr>
-        <w:t>.</w:t>
-      </w:r>
-    </w:p>
-    <w:p>
-      <w:pPr>
-        <w:pStyle w:val="ListParagraph"/>
-        <w:numPr>
-          <w:ilvl w:val="1"/>
-          <w:numId w:val="1"/>
-        </w:numPr>
-        <w:rPr>
-          <w:rFonts w:ascii="Arial" w:hAnsi="Arial" w:cs="Arial"/>
-          <w:sz w:val="20"/>
-          <w:szCs w:val="24"/>
-        </w:rPr>
-      </w:pPr>
-      <w:r>
-        <w:rPr>
-          <w:rFonts w:ascii="Arial" w:hAnsi="Arial" w:cs="Arial"/>
-          <w:sz w:val="20"/>
-          <w:szCs w:val="24"/>
-        </w:rPr>
-        <w:t xml:space="preserve">HPC DME Globus service account has following attributes for identification </w:t>
-      </w:r>
-      <w:r>
-        <w:rPr>
-          <w:rFonts w:ascii="Arial" w:hAnsi="Arial" w:cs="Arial"/>
-          <w:sz w:val="20"/>
-          <w:szCs w:val="24"/>
-        </w:rPr>
-        <w:t>purposes</w:t>
-      </w:r>
-    </w:p>
-    <w:p>
-      <w:pPr>
-        <w:pStyle w:val="ListParagraph"/>
-        <w:numPr>
-          <w:ilvl w:val="2"/>
-          <w:numId w:val="1"/>
-        </w:numPr>
-        <w:rPr>
-          <w:rFonts w:ascii="Arial" w:hAnsi="Arial" w:cs="Arial"/>
-          <w:sz w:val="20"/>
-          <w:szCs w:val="24"/>
-        </w:rPr>
-      </w:pPr>
-      <w:r>
-        <w:rPr>
-          <w:rFonts w:ascii="Arial" w:hAnsi="Arial" w:cs="Arial"/>
-          <w:sz w:val="20"/>
-          <w:szCs w:val="24"/>
-        </w:rPr>
-        <w:t xml:space="preserve">Name: </w:t>
-      </w:r>
-      <w:r>
-        <w:rPr>
-          <w:rFonts w:ascii="Arial" w:hAnsi="Arial" w:cs="Arial"/>
-          <w:i/>
-          <w:sz w:val="20"/>
-          <w:szCs w:val="24"/>
-        </w:rPr>
-        <w:t>HPCDME-PROD-APP-ACCOUNT</w:t>
-      </w:r>
-    </w:p>
-    <w:p>
-      <w:pPr>
-        <w:pStyle w:val="ListParagraph"/>
-        <w:numPr>
-          <w:ilvl w:val="2"/>
-          <w:numId w:val="1"/>
-        </w:numPr>
-        <w:rPr>
-          <w:rFonts w:ascii="Arial" w:hAnsi="Arial" w:cs="Arial"/>
-          <w:sz w:val="24"/>
-          <w:szCs w:val="24"/>
-        </w:rPr>
-      </w:pPr>
-      <w:r>
-        <w:rPr>
-          <w:rFonts w:ascii="Arial" w:hAnsi="Arial" w:cs="Arial"/>
-          <w:sz w:val="20"/>
-          <w:szCs w:val="24"/>
-        </w:rPr>
-        <w:t>UUID:</w:t>
-      </w:r>
-      <w:r>
-        <w:rPr>
-          <w:rFonts w:ascii="Arial" w:hAnsi="Arial" w:cs="Arial"/>
-          <w:sz w:val="24"/>
-          <w:szCs w:val="24"/>
-        </w:rPr>
-        <w:t xml:space="preserve"> </w:t>
-      </w:r>
-      <w:r>
-        <w:rPr>
-          <w:rFonts w:ascii="Arial" w:hAnsi="Arial" w:cs="Arial"/>
-          <w:i/>
-          <w:sz w:val="20"/>
-          <w:szCs w:val="20"/>
-        </w:rPr>
-        <w:t>07cec4f4-8d99-4b9d-a513-d9a1148ac054@clients.auth.globus.org</w:t>
-      </w:r>
-    </w:p>
-    <w:p>
-      <w:pPr>
         <w:rPr>
           <w:rFonts w:ascii="Arial" w:hAnsi="Arial" w:cs="Arial"/>
           <w:sz w:val="20"/>
@@ -1097,7 +776,6 @@
           <w:sz w:val="20"/>
           <w:szCs w:val="24"/>
         </w:rPr>
-        <w:lastRenderedPageBreak/>
         <w:t>From GitH</w:t>
       </w:r>
       <w:r>
@@ -1146,7 +824,7 @@
         </w:rPr>
         <w:t xml:space="preserve">For Production DME, visit </w:t>
       </w:r>
-      <w:hyperlink r:id="rId9" w:history="1">
+      <w:hyperlink r:id="rId8" w:history="1">
         <w:r>
           <w:rPr>
             <w:rStyle w:val="Hyperlink"/>
@@ -1187,7 +865,7 @@
         </w:rPr>
         <w:t xml:space="preserve">For UAT DME, visit </w:t>
       </w:r>
-      <w:hyperlink r:id="rId10" w:history="1">
+      <w:hyperlink r:id="rId9" w:history="1">
         <w:r>
           <w:rPr>
             <w:rStyle w:val="Hyperlink"/>
@@ -1237,6 +915,7 @@
           <w:sz w:val="20"/>
           <w:szCs w:val="24"/>
         </w:rPr>
+        <w:lastRenderedPageBreak/>
         <w:t>Extract archive to directory of your choice.  These instructions shall refer to that directory as &lt;CLIENT_UTILS_HOME&gt;.</w:t>
       </w:r>
     </w:p>
@@ -1572,7 +1251,7 @@
         </w:rPr>
         <w:t xml:space="preserve">Please use Globus ID having fully qualified form resembling </w:t>
       </w:r>
-      <w:hyperlink r:id="rId11" w:history="1">
+      <w:hyperlink r:id="rId10" w:history="1">
         <w:r>
           <w:rPr>
             <w:rStyle w:val="Hyperlink"/>
@@ -2364,7 +2043,6 @@
           <w:sz w:val="20"/>
           <w:szCs w:val="24"/>
         </w:rPr>
-        <w:lastRenderedPageBreak/>
         <w:t xml:space="preserve">$ </w:t>
       </w:r>
       <w:r>
@@ -2378,94 +2056,9 @@
     </w:p>
     <w:p>
       <w:pPr>
-        <w:pStyle w:val="ListParagraph"/>
-        <w:ind w:left="360"/>
-        <w:rPr>
-          <w:rFonts w:ascii="Arial" w:hAnsi="Arial" w:cs="Arial"/>
-          <w:sz w:val="24"/>
-          <w:szCs w:val="24"/>
-        </w:rPr>
-      </w:pPr>
-    </w:p>
-    <w:p>
-      <w:pPr>
-        <w:pStyle w:val="ListParagraph"/>
-        <w:numPr>
-          <w:ilvl w:val="0"/>
-          <w:numId w:val="4"/>
-        </w:numPr>
-        <w:rPr>
-          <w:rFonts w:ascii="Arial" w:hAnsi="Arial" w:cs="Arial"/>
-          <w:sz w:val="24"/>
-          <w:szCs w:val="24"/>
-        </w:rPr>
-      </w:pPr>
-      <w:r>
-        <w:rPr>
-          <w:rFonts w:ascii="Arial" w:hAnsi="Arial" w:cs="Arial"/>
-          <w:sz w:val="20"/>
-          <w:szCs w:val="24"/>
-        </w:rPr>
-        <w:t xml:space="preserve">If Globus usage is desired, run DME client utility </w:t>
-      </w:r>
-      <w:r>
-        <w:rPr>
-          <w:rFonts w:ascii="Arial" w:hAnsi="Arial" w:cs="Arial"/>
-          <w:i/>
-          <w:sz w:val="20"/>
-          <w:szCs w:val="24"/>
-        </w:rPr>
-        <w:t>dm_globus_generate_token</w:t>
-      </w:r>
-      <w:r>
-        <w:rPr>
-          <w:rFonts w:ascii="Arial" w:hAnsi="Arial" w:cs="Arial"/>
-          <w:sz w:val="20"/>
-          <w:szCs w:val="24"/>
-        </w:rPr>
-        <w:t xml:space="preserve"> to generate Globus authentication token.</w:t>
-      </w:r>
-    </w:p>
-    <w:p>
-      <w:pPr>
-        <w:pStyle w:val="ListParagraph"/>
-        <w:ind w:left="360"/>
-        <w:rPr>
-          <w:rFonts w:ascii="Courier New" w:hAnsi="Courier New" w:cs="Courier New"/>
-          <w:sz w:val="20"/>
-          <w:szCs w:val="24"/>
-        </w:rPr>
-      </w:pPr>
-      <w:r>
-        <w:rPr>
-          <w:rFonts w:ascii="Courier New" w:hAnsi="Courier New" w:cs="Courier New"/>
-          <w:sz w:val="20"/>
-          <w:szCs w:val="24"/>
-        </w:rPr>
-        <w:t>$ dm_</w:t>
-      </w:r>
-      <w:r>
-        <w:rPr>
-          <w:rFonts w:ascii="Courier New" w:hAnsi="Courier New" w:cs="Courier New"/>
-          <w:sz w:val="20"/>
-          <w:szCs w:val="24"/>
-        </w:rPr>
-        <w:t>globus_</w:t>
-      </w:r>
-      <w:r>
-        <w:rPr>
-          <w:rFonts w:ascii="Courier New" w:hAnsi="Courier New" w:cs="Courier New"/>
-          <w:sz w:val="20"/>
-          <w:szCs w:val="24"/>
-        </w:rPr>
-        <w:t>generate_token</w:t>
-      </w:r>
-    </w:p>
-    <w:p>
-      <w:pPr>
-        <w:rPr>
-          <w:rFonts w:ascii="Arial" w:hAnsi="Arial" w:cs="Arial"/>
-          <w:sz w:val="24"/>
+        <w:rPr>
+          <w:rFonts w:ascii="Arial" w:hAnsi="Arial" w:cs="Arial"/>
+          <w:sz w:val="20"/>
           <w:szCs w:val="24"/>
         </w:rPr>
       </w:pPr>
@@ -2533,7 +2126,7 @@
         </w:rPr>
         <w:t xml:space="preserve">the User Guide at </w:t>
       </w:r>
-      <w:hyperlink r:id="rId12" w:history="1">
+      <w:hyperlink r:id="rId11" w:history="1">
         <w:r>
           <w:rPr>
             <w:rStyle w:val="Hyperlink"/>
@@ -2544,6 +2137,7 @@
           <w:t>https://github.com/CBIIT/HPC_DME_APIs/raw/master/doc/guides/HPC_User_Guide.docx</w:t>
         </w:r>
       </w:hyperlink>
+      <w:proofErr w:type="gramStart"/>
       <w:r>
         <w:rPr>
           <w:rFonts w:ascii="Arial" w:hAnsi="Arial" w:cs="Arial"/>
@@ -2558,7 +2152,16 @@
           <w:sz w:val="20"/>
           <w:szCs w:val="24"/>
         </w:rPr>
-        <w:t>In particular, refer to the section entitled "Executing HPC DME API with Command Line Utilities"</w:t>
+        <w:t>In particular, refer</w:t>
+      </w:r>
+      <w:proofErr w:type="gramEnd"/>
+      <w:r>
+        <w:rPr>
+          <w:rFonts w:ascii="Arial" w:hAnsi="Arial" w:cs="Arial"/>
+          <w:sz w:val="20"/>
+          <w:szCs w:val="24"/>
+        </w:rPr>
+        <w:t xml:space="preserve"> to the section entitled "Executing HPC DME API with Command Line Utilities"</w:t>
       </w:r>
       <w:r>
         <w:rPr>
@@ -2568,6 +2171,15 @@
         </w:rPr>
         <w:t>.</w:t>
       </w:r>
+    </w:p>
+    <w:p>
+      <w:pPr>
+        <w:rPr>
+          <w:rFonts w:ascii="Arial" w:hAnsi="Arial" w:cs="Arial"/>
+          <w:sz w:val="20"/>
+          <w:szCs w:val="24"/>
+        </w:rPr>
+      </w:pPr>
     </w:p>
     <w:tbl>
       <w:tblPr>
@@ -2601,6 +2213,8 @@
                 <w:szCs w:val="24"/>
               </w:rPr>
             </w:pPr>
+            <w:bookmarkStart w:id="0" w:name="_GoBack"/>
+            <w:bookmarkEnd w:id="0"/>
           </w:p>
           <w:p>
             <w:pPr>
@@ -3137,7 +2751,25 @@
                 <w:sz w:val="20"/>
                 <w:szCs w:val="24"/>
               </w:rPr>
-              <w:t>To register metadata for the resulting Collection, there must be a JSON metadata file that is located in the same parent directory as the local directory.  That file must have name that is the name of the local directory appended with file extension of ".metadata.json".</w:t>
+              <w:t xml:space="preserve">To register metadata for the resulting Collection, there must be a JSON metadata file that </w:t>
+            </w:r>
+            <w:proofErr w:type="gramStart"/>
+            <w:r>
+              <w:rPr>
+                <w:rFonts w:ascii="Arial" w:hAnsi="Arial" w:cs="Arial"/>
+                <w:sz w:val="20"/>
+                <w:szCs w:val="24"/>
+              </w:rPr>
+              <w:t>is located in</w:t>
+            </w:r>
+            <w:proofErr w:type="gramEnd"/>
+            <w:r>
+              <w:rPr>
+                <w:rFonts w:ascii="Arial" w:hAnsi="Arial" w:cs="Arial"/>
+                <w:sz w:val="20"/>
+                <w:szCs w:val="24"/>
+              </w:rPr>
+              <w:t xml:space="preserve"> the same parent directory as the local directory.  That file must have name that is the name of the local directory appended with file extension of ".metadata.json".</w:t>
             </w:r>
           </w:p>
           <w:p>
@@ -3159,7 +2791,23 @@
                 <w:sz w:val="20"/>
                 <w:szCs w:val="24"/>
               </w:rPr>
-              <w:t>To register metadata for any resulting Sub Collection or Data Object in the resulting Collection, there must be a JSON metadata file that is located in the same parent directory as the originating sub directory or file in the local file system.  The metadata file must have name that is the corresponding item's name including file extension, if applicable, appended with the file extension of ".metadata.json".</w:t>
+              <w:t xml:space="preserve">To register metadata for any resulting Sub Collection or Data Object in the resulting Collection, there must be a JSON metadata file that </w:t>
+            </w:r>
+            <w:r>
+              <w:rPr>
+                <w:rFonts w:ascii="Arial" w:hAnsi="Arial" w:cs="Arial"/>
+                <w:sz w:val="20"/>
+                <w:szCs w:val="24"/>
+              </w:rPr>
+              <w:t>is in</w:t>
+            </w:r>
+            <w:r>
+              <w:rPr>
+                <w:rFonts w:ascii="Arial" w:hAnsi="Arial" w:cs="Arial"/>
+                <w:sz w:val="20"/>
+                <w:szCs w:val="24"/>
+              </w:rPr>
+              <w:t xml:space="preserve"> the same parent directory as the originating sub directory or file in the local file system.  The metadata file must have name that is the corresponding item's name including file extension, if applicable, appended with the file extension of ".metadata.json".</w:t>
             </w:r>
           </w:p>
           <w:p>
@@ -3545,7 +3193,6 @@
                 <w:sz w:val="20"/>
                 <w:szCs w:val="24"/>
               </w:rPr>
-              <w:lastRenderedPageBreak/>
               <w:t xml:space="preserve">Default Globus endpoint is set in the properties file as described in this guide in the section entitled </w:t>
             </w:r>
             <w:r>
@@ -3657,55 +3304,16 @@
                 <w:sz w:val="20"/>
                 <w:szCs w:val="24"/>
               </w:rPr>
-              <w:t xml:space="preserve">To register metadata for the resulting Collection, there must be a </w:t>
-            </w:r>
-            <w:r>
-              <w:rPr>
-                <w:rFonts w:ascii="Arial" w:hAnsi="Arial" w:cs="Arial"/>
-                <w:sz w:val="20"/>
-                <w:szCs w:val="24"/>
-              </w:rPr>
-              <w:t xml:space="preserve">JSON metadata file that is at the Globus endpoint in the same parent </w:t>
-            </w:r>
-            <w:r>
-              <w:rPr>
-                <w:rFonts w:ascii="Arial" w:hAnsi="Arial" w:cs="Arial"/>
-                <w:sz w:val="20"/>
-                <w:szCs w:val="24"/>
-              </w:rPr>
-              <w:t xml:space="preserve">directory as the </w:t>
-            </w:r>
-            <w:r>
-              <w:rPr>
-                <w:rFonts w:ascii="Arial" w:hAnsi="Arial" w:cs="Arial"/>
-                <w:sz w:val="20"/>
-                <w:szCs w:val="24"/>
-              </w:rPr>
-              <w:t>specified Globus</w:t>
-            </w:r>
-            <w:r>
-              <w:rPr>
-                <w:rFonts w:ascii="Arial" w:hAnsi="Arial" w:cs="Arial"/>
-                <w:sz w:val="20"/>
-                <w:szCs w:val="24"/>
-              </w:rPr>
-              <w:t xml:space="preserve"> directory.  That file must have name that is the name of the </w:t>
-            </w:r>
-            <w:r>
-              <w:rPr>
-                <w:rFonts w:ascii="Arial" w:hAnsi="Arial" w:cs="Arial"/>
-                <w:sz w:val="20"/>
-                <w:szCs w:val="24"/>
-              </w:rPr>
-              <w:t>Globus</w:t>
-            </w:r>
-            <w:r>
-              <w:rPr>
-                <w:rFonts w:ascii="Arial" w:hAnsi="Arial" w:cs="Arial"/>
-                <w:sz w:val="20"/>
-                <w:szCs w:val="24"/>
-              </w:rPr>
-              <w:t xml:space="preserve"> directory appended with file extension of ".metadata.json".</w:t>
+              <w:t xml:space="preserve">To register metadata for the resulting Collection, there must be a JSON metadata file that is at the Globus endpoint in the </w:t>
+            </w:r>
+            <w:r>
+              <w:rPr>
+                <w:rFonts w:ascii="Arial" w:hAnsi="Arial" w:cs="Arial"/>
+                <w:sz w:val="20"/>
+                <w:szCs w:val="24"/>
+              </w:rPr>
+              <w:lastRenderedPageBreak/>
+              <w:t>same parent directory as the specified Globus directory.  That file must have name that is the name of the Globus directory appended with file extension of ".metadata.json".</w:t>
             </w:r>
           </w:p>
           <w:p>
@@ -3727,87 +3335,7 @@
                 <w:sz w:val="20"/>
                 <w:szCs w:val="24"/>
               </w:rPr>
-              <w:t xml:space="preserve">To register metadata for any resulting Sub Collection or Data Object in the resulting Collection, there must be a JSON metadata file that is </w:t>
-            </w:r>
-            <w:r>
-              <w:rPr>
-                <w:rFonts w:ascii="Arial" w:hAnsi="Arial" w:cs="Arial"/>
-                <w:sz w:val="20"/>
-                <w:szCs w:val="24"/>
-              </w:rPr>
-              <w:t>at the Globus endpoint in</w:t>
-            </w:r>
-            <w:r>
-              <w:rPr>
-                <w:rFonts w:ascii="Arial" w:hAnsi="Arial" w:cs="Arial"/>
-                <w:sz w:val="20"/>
-                <w:szCs w:val="24"/>
-              </w:rPr>
-              <w:t xml:space="preserve"> the same parent directory as the originating </w:t>
-            </w:r>
-            <w:r>
-              <w:rPr>
-                <w:rFonts w:ascii="Arial" w:hAnsi="Arial" w:cs="Arial"/>
-                <w:sz w:val="20"/>
-                <w:szCs w:val="24"/>
-              </w:rPr>
-              <w:t xml:space="preserve">Globus </w:t>
-            </w:r>
-            <w:r>
-              <w:rPr>
-                <w:rFonts w:ascii="Arial" w:hAnsi="Arial" w:cs="Arial"/>
-                <w:sz w:val="20"/>
-                <w:szCs w:val="24"/>
-              </w:rPr>
-              <w:t xml:space="preserve">sub directory or </w:t>
-            </w:r>
-            <w:r>
-              <w:rPr>
-                <w:rFonts w:ascii="Arial" w:hAnsi="Arial" w:cs="Arial"/>
-                <w:sz w:val="20"/>
-                <w:szCs w:val="24"/>
-              </w:rPr>
-              <w:t xml:space="preserve">Globus </w:t>
-            </w:r>
-            <w:r>
-              <w:rPr>
-                <w:rFonts w:ascii="Arial" w:hAnsi="Arial" w:cs="Arial"/>
-                <w:sz w:val="20"/>
-                <w:szCs w:val="24"/>
-              </w:rPr>
-              <w:t>fi</w:t>
-            </w:r>
-            <w:r>
-              <w:rPr>
-                <w:rFonts w:ascii="Arial" w:hAnsi="Arial" w:cs="Arial"/>
-                <w:sz w:val="20"/>
-                <w:szCs w:val="24"/>
-              </w:rPr>
-              <w:t>le</w:t>
-            </w:r>
-            <w:r>
-              <w:rPr>
-                <w:rFonts w:ascii="Arial" w:hAnsi="Arial" w:cs="Arial"/>
-                <w:sz w:val="20"/>
-                <w:szCs w:val="24"/>
-              </w:rPr>
-              <w:t>.  The metadata file must have name that is the corresponding item's name</w:t>
-            </w:r>
-            <w:r>
-              <w:rPr>
-                <w:rFonts w:ascii="Arial" w:hAnsi="Arial" w:cs="Arial"/>
-                <w:sz w:val="20"/>
-                <w:szCs w:val="24"/>
-              </w:rPr>
-              <w:t>, including file extension</w:t>
-            </w:r>
-            <w:r>
-              <w:rPr>
-                <w:rFonts w:ascii="Arial" w:hAnsi="Arial" w:cs="Arial"/>
-                <w:sz w:val="20"/>
-                <w:szCs w:val="24"/>
-              </w:rPr>
-              <w:t xml:space="preserve"> if applicable, appended with the file extension of ".metadata.json".</w:t>
+              <w:t>To register metadata for any resulting Sub Collection or Data Object in the resulting Collection, there must be a JSON metadata file that is at the Globus endpoint in the same parent directory as the originating Globus sub directory or Globus file.  The metadata file must have name that is the corresponding item's name, including file extension if applicable, appended with the file extension of ".metadata.json".</w:t>
             </w:r>
           </w:p>
           <w:p>
@@ -3887,7 +3415,7 @@
         </w:rPr>
         <w:t xml:space="preserve">For production web client, go to </w:t>
       </w:r>
-      <w:hyperlink r:id="rId13" w:history="1">
+      <w:hyperlink r:id="rId12" w:history="1">
         <w:r>
           <w:rPr>
             <w:rStyle w:val="Hyperlink"/>
@@ -3906,7 +3434,7 @@
         </w:rPr>
         <w:t xml:space="preserve">.  For UAT web client, go to </w:t>
       </w:r>
-      <w:hyperlink r:id="rId14" w:history="1">
+      <w:hyperlink r:id="rId13" w:history="1">
         <w:r>
           <w:rPr>
             <w:rStyle w:val="Hyperlink"/>
@@ -3941,7 +3469,7 @@
         </w:rPr>
         <w:t xml:space="preserve"> </w:t>
       </w:r>
-      <w:hyperlink r:id="rId15" w:history="1">
+      <w:hyperlink r:id="rId14" w:history="1">
         <w:r>
           <w:rPr>
             <w:rStyle w:val="Hyperlink"/>
@@ -3996,8 +3524,8 @@
       </w:pPr>
     </w:p>
     <w:sectPr>
-      <w:headerReference w:type="default" r:id="rId16"/>
-      <w:footerReference w:type="default" r:id="rId17"/>
+      <w:headerReference w:type="default" r:id="rId15"/>
+      <w:footerReference w:type="default" r:id="rId16"/>
       <w:pgSz w:w="12240" w:h="15840"/>
       <w:pgMar w:top="1440" w:right="1440" w:bottom="1440" w:left="1440" w:header="720" w:footer="720" w:gutter="0"/>
       <w:cols w:space="720"/>
@@ -5605,6 +5133,7 @@
     <w:rsidRoot w:val="002B73D6"/>
     <w:rsid w:val="002B73D6"/>
     <w:rsid w:val="002D57DA"/>
+    <w:rsid w:val="00E030D9"/>
   </w:rsids>
   <m:mathPr>
     <m:mathFont m:val="Cambria Math"/>

</xml_diff>